<commit_message>
Generated new vesrion of paper
</commit_message>
<xml_diff>
--- a/antweb_paper.docx
+++ b/antweb_paper.docx
@@ -7,19 +7,49 @@
         <w:pStyle w:val="Title"/>
       </w:pPr>
       <w:r>
-        <w:t xml:space="preserve">AntWeb</w:t>
+        <w:t xml:space="preserve">Patterns</w:t>
       </w:r>
       <w:r>
         <w:t xml:space="preserve"> </w:t>
       </w:r>
       <w:r>
-        <w:t xml:space="preserve">Biodiversity</w:t>
+        <w:t xml:space="preserve">of</w:t>
       </w:r>
       <w:r>
         <w:t xml:space="preserve"> </w:t>
       </w:r>
       <w:r>
-        <w:t xml:space="preserve">paper</w:t>
+        <w:t xml:space="preserve">ant</w:t>
+      </w:r>
+      <w:r>
+        <w:t xml:space="preserve"> </w:t>
+      </w:r>
+      <w:r>
+        <w:t xml:space="preserve">diversity</w:t>
+      </w:r>
+      <w:r>
+        <w:t xml:space="preserve"> </w:t>
+      </w:r>
+      <w:r>
+        <w:t xml:space="preserve">and</w:t>
+      </w:r>
+      <w:r>
+        <w:t xml:space="preserve"> </w:t>
+      </w:r>
+      <w:r>
+        <w:t xml:space="preserve">endemism</w:t>
+      </w:r>
+      <w:r>
+        <w:t xml:space="preserve"> </w:t>
+      </w:r>
+      <w:r>
+        <w:t xml:space="preserve">in</w:t>
+      </w:r>
+      <w:r>
+        <w:t xml:space="preserve"> </w:t>
+      </w:r>
+      <w:r>
+        <w:t xml:space="preserve">Madagascar</w:t>
       </w:r>
     </w:p>
     <w:p/>
@@ -73,7 +103,7 @@
 <file path=word/numbering.xml><?xml version="1.0" encoding="utf-8"?>
 <w:numbering xmlns:w="http://schemas.openxmlformats.org/wordprocessingml/2006/main">
   <w:abstractNum w:abstractNumId="0">
-    <w:nsid w:val="be8df7e4"/>
+    <w:nsid w:val="7da40e2a"/>
     <w:multiLevelType w:val="multilevel"/>
     <w:lvl w:ilvl="0">
       <w:numFmt w:val="bullet"/>

</xml_diff>